<commit_message>
nmv 19 08 2022
</commit_message>
<xml_diff>
--- a/abhishravaNa/abhishravaNam Malayalam Corrections.docx
+++ b/abhishravaNa/abhishravaNam Malayalam Corrections.docx
@@ -2,6 +2,625 @@
 <file path=word/document.xml><?xml version="1.0" encoding="utf-8"?>
 <w:document xmlns:wpc="http://schemas.microsoft.com/office/word/2010/wordprocessingCanvas" xmlns:cx="http://schemas.microsoft.com/office/drawing/2014/chartex" xmlns:cx1="http://schemas.microsoft.com/office/drawing/2015/9/8/chartex" xmlns:mc="http://schemas.openxmlformats.org/markup-compatibility/2006" xmlns:o="urn:schemas-microsoft-com:office:office" xmlns:r="http://schemas.openxmlformats.org/officeDocument/2006/relationships" xmlns:m="http://schemas.openxmlformats.org/officeDocument/2006/math" xmlns:v="urn:schemas-microsoft-com:vml" xmlns:wp14="http://schemas.microsoft.com/office/word/2010/wordprocessingDrawing" xmlns:wp="http://schemas.openxmlformats.org/drawingml/2006/wordprocessingDrawing" xmlns:w10="urn:schemas-microsoft-com:office:word" xmlns:w="http://schemas.openxmlformats.org/wordprocessingml/2006/main" xmlns:w14="http://schemas.microsoft.com/office/word/2010/wordml" xmlns:w15="http://schemas.microsoft.com/office/word/2012/wordml" xmlns:w16se="http://schemas.microsoft.com/office/word/2015/wordml/symex" xmlns:wpg="http://schemas.microsoft.com/office/word/2010/wordprocessingGroup" xmlns:wpi="http://schemas.microsoft.com/office/word/2010/wordprocessingInk" xmlns:wne="http://schemas.microsoft.com/office/word/2006/wordml" xmlns:wps="http://schemas.microsoft.com/office/word/2010/wordprocessingShape" mc:Ignorable="w14 w15 w16se wp14">
   <w:body>
+    <w:p>
+      <w:pPr>
+        <w:jc w:val="center"/>
+        <w:rPr>
+          <w:b/>
+          <w:bCs/>
+          <w:sz w:val="32"/>
+          <w:szCs w:val="32"/>
+          <w:u w:val="single"/>
+        </w:rPr>
+      </w:pPr>
+      <w:proofErr w:type="spellStart"/>
+      <w:r>
+        <w:rPr>
+          <w:b/>
+          <w:bCs/>
+          <w:sz w:val="32"/>
+          <w:szCs w:val="32"/>
+          <w:u w:val="single"/>
+        </w:rPr>
+        <w:t>Abhisravanam</w:t>
+      </w:r>
+      <w:proofErr w:type="spellEnd"/>
+      <w:r>
+        <w:rPr>
+          <w:b/>
+          <w:bCs/>
+          <w:sz w:val="32"/>
+          <w:szCs w:val="32"/>
+          <w:u w:val="single"/>
+        </w:rPr>
+        <w:t xml:space="preserve"> Malayalam </w:t>
+      </w:r>
+      <w:r>
+        <w:rPr>
+          <w:b/>
+          <w:bCs/>
+          <w:sz w:val="32"/>
+          <w:szCs w:val="32"/>
+          <w:u w:val="single"/>
+        </w:rPr>
+        <w:t>Corrections –</w:t>
+      </w:r>
+      <w:r>
+        <w:rPr>
+          <w:b/>
+          <w:bCs/>
+          <w:sz w:val="32"/>
+          <w:szCs w:val="32"/>
+          <w:u w:val="single"/>
+        </w:rPr>
+        <w:t xml:space="preserve"> </w:t>
+      </w:r>
+      <w:r>
+        <w:rPr>
+          <w:b/>
+          <w:bCs/>
+          <w:sz w:val="32"/>
+          <w:szCs w:val="32"/>
+          <w:u w:val="single"/>
+        </w:rPr>
+        <w:t xml:space="preserve">Observed </w:t>
+      </w:r>
+      <w:proofErr w:type="gramStart"/>
+      <w:r>
+        <w:rPr>
+          <w:b/>
+          <w:bCs/>
+          <w:sz w:val="32"/>
+          <w:szCs w:val="32"/>
+          <w:u w:val="single"/>
+        </w:rPr>
+        <w:t xml:space="preserve">till </w:t>
+      </w:r>
+      <w:r>
+        <w:rPr>
+          <w:b/>
+          <w:bCs/>
+          <w:sz w:val="32"/>
+          <w:szCs w:val="32"/>
+          <w:highlight w:val="red"/>
+          <w:u w:val="single"/>
+        </w:rPr>
+        <w:t>?????</w:t>
+      </w:r>
+      <w:proofErr w:type="gramEnd"/>
+    </w:p>
+    <w:tbl>
+      <w:tblPr>
+        <w:tblW w:w="14062" w:type="dxa"/>
+        <w:tblInd w:w="-792" w:type="dxa"/>
+        <w:tblBorders>
+          <w:top w:val="single" w:sz="4" w:space="0" w:color="000000"/>
+          <w:left w:val="single" w:sz="4" w:space="0" w:color="000000"/>
+          <w:bottom w:val="single" w:sz="4" w:space="0" w:color="000000"/>
+          <w:right w:val="single" w:sz="4" w:space="0" w:color="000000"/>
+          <w:insideH w:val="single" w:sz="4" w:space="0" w:color="000000"/>
+          <w:insideV w:val="single" w:sz="4" w:space="0" w:color="000000"/>
+        </w:tblBorders>
+        <w:tblLook w:val="04A0" w:firstRow="1" w:lastRow="0" w:firstColumn="1" w:lastColumn="0" w:noHBand="0" w:noVBand="1"/>
+      </w:tblPr>
+      <w:tblGrid>
+        <w:gridCol w:w="4189"/>
+        <w:gridCol w:w="4820"/>
+        <w:gridCol w:w="5053"/>
+      </w:tblGrid>
+      <w:tr>
+        <w:tc>
+          <w:tcPr>
+            <w:tcW w:w="4189" w:type="dxa"/>
+          </w:tcPr>
+          <w:p>
+            <w:pPr>
+              <w:spacing w:before="0" w:line="240" w:lineRule="auto"/>
+              <w:jc w:val="center"/>
+              <w:rPr>
+                <w:b/>
+                <w:bCs/>
+                <w:sz w:val="28"/>
+                <w:szCs w:val="28"/>
+              </w:rPr>
+            </w:pPr>
+            <w:r>
+              <w:rPr>
+                <w:b/>
+                <w:bCs/>
+                <w:sz w:val="28"/>
+                <w:szCs w:val="28"/>
+              </w:rPr>
+              <w:t>Section, Paragraph</w:t>
+            </w:r>
+          </w:p>
+          <w:p>
+            <w:pPr>
+              <w:spacing w:before="0" w:line="240" w:lineRule="auto"/>
+              <w:jc w:val="center"/>
+              <w:rPr>
+                <w:b/>
+                <w:bCs/>
+                <w:sz w:val="28"/>
+                <w:szCs w:val="28"/>
+              </w:rPr>
+            </w:pPr>
+            <w:r>
+              <w:rPr>
+                <w:b/>
+                <w:bCs/>
+                <w:sz w:val="28"/>
+                <w:szCs w:val="28"/>
+              </w:rPr>
+              <w:t>Reference</w:t>
+            </w:r>
+          </w:p>
+        </w:tc>
+        <w:tc>
+          <w:tcPr>
+            <w:tcW w:w="4820" w:type="dxa"/>
+          </w:tcPr>
+          <w:p>
+            <w:pPr>
+              <w:spacing w:before="0" w:line="240" w:lineRule="auto"/>
+              <w:jc w:val="center"/>
+              <w:rPr>
+                <w:b/>
+                <w:bCs/>
+                <w:sz w:val="28"/>
+                <w:szCs w:val="28"/>
+              </w:rPr>
+            </w:pPr>
+            <w:r>
+              <w:rPr>
+                <w:b/>
+                <w:bCs/>
+                <w:sz w:val="28"/>
+                <w:szCs w:val="28"/>
+              </w:rPr>
+              <w:t>As Printed</w:t>
+            </w:r>
+          </w:p>
+        </w:tc>
+        <w:tc>
+          <w:tcPr>
+            <w:tcW w:w="5053" w:type="dxa"/>
+          </w:tcPr>
+          <w:p>
+            <w:pPr>
+              <w:spacing w:before="0" w:line="240" w:lineRule="auto"/>
+              <w:ind w:right="-18"/>
+              <w:jc w:val="center"/>
+              <w:rPr>
+                <w:b/>
+                <w:bCs/>
+                <w:sz w:val="28"/>
+                <w:szCs w:val="28"/>
+              </w:rPr>
+            </w:pPr>
+            <w:r>
+              <w:rPr>
+                <w:b/>
+                <w:bCs/>
+                <w:sz w:val="28"/>
+                <w:szCs w:val="28"/>
+              </w:rPr>
+              <w:t>To be read as or corrected as</w:t>
+            </w:r>
+          </w:p>
+        </w:tc>
+      </w:tr>
+      <w:tr>
+        <w:trPr>
+          <w:trHeight w:val="773"/>
+        </w:trPr>
+        <w:tc>
+          <w:tcPr>
+            <w:tcW w:w="4189" w:type="dxa"/>
+          </w:tcPr>
+          <w:p>
+            <w:pPr>
+              <w:spacing w:before="0" w:line="240" w:lineRule="auto"/>
+              <w:rPr>
+                <w:b/>
+                <w:bCs/>
+                <w:sz w:val="28"/>
+                <w:szCs w:val="28"/>
+              </w:rPr>
+            </w:pPr>
+            <w:r>
+              <w:rPr>
+                <w:b/>
+                <w:bCs/>
+                <w:sz w:val="28"/>
+                <w:szCs w:val="28"/>
+              </w:rPr>
+              <w:t xml:space="preserve">Item </w:t>
+            </w:r>
+            <w:r>
+              <w:rPr>
+                <w:b/>
+                <w:bCs/>
+                <w:sz w:val="28"/>
+                <w:szCs w:val="28"/>
+              </w:rPr>
+              <w:t xml:space="preserve">3, </w:t>
+            </w:r>
+            <w:proofErr w:type="spellStart"/>
+            <w:r>
+              <w:rPr>
+                <w:b/>
+                <w:bCs/>
+                <w:sz w:val="28"/>
+                <w:szCs w:val="28"/>
+              </w:rPr>
+              <w:t>Maha</w:t>
+            </w:r>
+            <w:proofErr w:type="spellEnd"/>
+            <w:r>
+              <w:rPr>
+                <w:b/>
+                <w:bCs/>
+                <w:sz w:val="28"/>
+                <w:szCs w:val="28"/>
+              </w:rPr>
+              <w:t xml:space="preserve"> </w:t>
+            </w:r>
+            <w:proofErr w:type="spellStart"/>
+            <w:r>
+              <w:rPr>
+                <w:b/>
+                <w:bCs/>
+                <w:sz w:val="28"/>
+                <w:szCs w:val="28"/>
+              </w:rPr>
+              <w:t>NaaraayaNam</w:t>
+            </w:r>
+            <w:proofErr w:type="spellEnd"/>
+            <w:r>
+              <w:rPr>
+                <w:b/>
+                <w:bCs/>
+                <w:sz w:val="28"/>
+                <w:szCs w:val="28"/>
+              </w:rPr>
+              <w:t xml:space="preserve"> </w:t>
+            </w:r>
+            <w:r>
+              <w:rPr>
+                <w:b/>
+                <w:bCs/>
+                <w:sz w:val="28"/>
+                <w:szCs w:val="28"/>
+              </w:rPr>
+              <w:t>Statement No. 10</w:t>
+            </w:r>
+            <w:bookmarkStart w:id="0" w:name="_GoBack"/>
+            <w:bookmarkEnd w:id="0"/>
+            <w:r>
+              <w:rPr>
+                <w:b/>
+                <w:bCs/>
+                <w:sz w:val="28"/>
+                <w:szCs w:val="28"/>
+              </w:rPr>
+              <w:br/>
+            </w:r>
+            <w:r>
+              <w:rPr>
+                <w:b/>
+                <w:bCs/>
+                <w:sz w:val="28"/>
+                <w:szCs w:val="28"/>
+              </w:rPr>
+              <w:t>Para No. 11</w:t>
+            </w:r>
+          </w:p>
+        </w:tc>
+        <w:tc>
+          <w:tcPr>
+            <w:tcW w:w="4820" w:type="dxa"/>
+          </w:tcPr>
+          <w:p>
+            <w:pPr>
+              <w:spacing w:before="0" w:line="252" w:lineRule="auto"/>
+              <w:rPr>
+                <w:rFonts w:ascii="Latha" w:hAnsi="Latha" w:cs="Latha"/>
+                <w:sz w:val="28"/>
+                <w:szCs w:val="28"/>
+                <w:cs/>
+                <w:lang w:bidi="ta-IN"/>
+              </w:rPr>
+            </w:pPr>
+            <w:r>
+              <w:rPr>
+                <w:rFonts w:ascii="BRH Malayalam Extra" w:hAnsi="BRH Malayalam Extra" w:cs="BRH Malayalam Extra"/>
+                <w:sz w:val="40"/>
+                <w:szCs w:val="40"/>
+              </w:rPr>
+              <w:t>¥b</w:t>
+            </w:r>
+            <w:r>
+              <w:rPr>
+                <w:rFonts w:ascii="BRH Malayalam Extra" w:hAnsi="BRH Malayalam Extra" w:cs="BRH Malayalam Extra"/>
+                <w:sz w:val="33"/>
+                <w:szCs w:val="40"/>
+              </w:rPr>
+              <w:t>–</w:t>
+            </w:r>
+            <w:proofErr w:type="spellStart"/>
+            <w:r>
+              <w:rPr>
+                <w:rFonts w:ascii="BRH Malayalam Extra" w:hAnsi="BRH Malayalam Extra" w:cs="BRH Malayalam Extra"/>
+                <w:sz w:val="40"/>
+                <w:szCs w:val="40"/>
+              </w:rPr>
+              <w:t>tixex</w:t>
+            </w:r>
+            <w:proofErr w:type="spellEnd"/>
+            <w:r>
+              <w:rPr>
+                <w:rFonts w:ascii="BRH Malayalam Extra" w:hAnsi="BRH Malayalam Extra" w:cs="BRH Malayalam Extra"/>
+                <w:sz w:val="40"/>
+                <w:szCs w:val="40"/>
+              </w:rPr>
+              <w:t>—</w:t>
+            </w:r>
+            <w:proofErr w:type="spellStart"/>
+            <w:r>
+              <w:rPr>
+                <w:rFonts w:ascii="BRH Malayalam Extra" w:hAnsi="BRH Malayalam Extra" w:cs="BRH Malayalam Extra"/>
+                <w:sz w:val="40"/>
+                <w:szCs w:val="40"/>
+              </w:rPr>
+              <w:t>bZm</w:t>
+            </w:r>
+            <w:proofErr w:type="spellEnd"/>
+            <w:r>
+              <w:rPr>
+                <w:rFonts w:ascii="BRH Malayalam Extra" w:hAnsi="BRH Malayalam Extra" w:cs="BRH Malayalam Extra"/>
+                <w:sz w:val="33"/>
+                <w:szCs w:val="40"/>
+              </w:rPr>
+              <w:t>–</w:t>
+            </w:r>
+            <w:r>
+              <w:rPr>
+                <w:rFonts w:ascii="BRH Malayalam Extra" w:hAnsi="BRH Malayalam Extra" w:cs="BRH Malayalam Extra"/>
+                <w:sz w:val="40"/>
+                <w:szCs w:val="40"/>
+              </w:rPr>
+              <w:t xml:space="preserve"> </w:t>
+            </w:r>
+            <w:proofErr w:type="spellStart"/>
+            <w:r>
+              <w:rPr>
+                <w:rFonts w:ascii="BRH Malayalam Extra" w:hAnsi="BRH Malayalam Extra" w:cs="BRH Malayalam Extra"/>
+                <w:sz w:val="40"/>
+                <w:szCs w:val="40"/>
+              </w:rPr>
+              <w:t>isë</w:t>
+            </w:r>
+            <w:proofErr w:type="spellEnd"/>
+            <w:r>
+              <w:rPr>
+                <w:rFonts w:ascii="BRH Malayalam Extra" w:hAnsi="BRH Malayalam Extra" w:cs="BRH Malayalam Extra"/>
+                <w:sz w:val="40"/>
+                <w:szCs w:val="40"/>
+              </w:rPr>
+              <w:t>—</w:t>
+            </w:r>
+            <w:r>
+              <w:rPr>
+                <w:rFonts w:ascii="BRH Malayalam Extra" w:hAnsi="BRH Malayalam Extra" w:cs="BRH Malayalam Extra"/>
+                <w:sz w:val="40"/>
+                <w:szCs w:val="40"/>
+                <w:highlight w:val="yellow"/>
+              </w:rPr>
+              <w:t>K</w:t>
+            </w:r>
+            <w:r>
+              <w:rPr>
+                <w:rFonts w:ascii="BRH Malayalam Extra" w:hAnsi="BRH Malayalam Extra" w:cs="BRH Malayalam Extra"/>
+                <w:sz w:val="40"/>
+                <w:szCs w:val="40"/>
+              </w:rPr>
+              <w:t>J |</w:t>
+            </w:r>
+          </w:p>
+        </w:tc>
+        <w:tc>
+          <w:tcPr>
+            <w:tcW w:w="5053" w:type="dxa"/>
+          </w:tcPr>
+          <w:p>
+            <w:pPr>
+              <w:spacing w:before="0" w:line="252" w:lineRule="auto"/>
+              <w:rPr>
+                <w:rFonts w:ascii="Latha" w:hAnsi="Latha" w:cs="Latha"/>
+                <w:sz w:val="28"/>
+                <w:szCs w:val="28"/>
+                <w:cs/>
+                <w:lang w:bidi="ta-IN"/>
+              </w:rPr>
+            </w:pPr>
+            <w:r>
+              <w:rPr>
+                <w:rFonts w:ascii="BRH Malayalam Extra" w:hAnsi="BRH Malayalam Extra" w:cs="BRH Malayalam Extra"/>
+                <w:sz w:val="40"/>
+                <w:szCs w:val="40"/>
+              </w:rPr>
+              <w:t>¥b</w:t>
+            </w:r>
+            <w:r>
+              <w:rPr>
+                <w:rFonts w:ascii="BRH Malayalam Extra" w:hAnsi="BRH Malayalam Extra" w:cs="BRH Malayalam Extra"/>
+                <w:sz w:val="33"/>
+                <w:szCs w:val="40"/>
+              </w:rPr>
+              <w:t>–</w:t>
+            </w:r>
+            <w:proofErr w:type="spellStart"/>
+            <w:r>
+              <w:rPr>
+                <w:rFonts w:ascii="BRH Malayalam Extra" w:hAnsi="BRH Malayalam Extra" w:cs="BRH Malayalam Extra"/>
+                <w:sz w:val="40"/>
+                <w:szCs w:val="40"/>
+              </w:rPr>
+              <w:t>tixex</w:t>
+            </w:r>
+            <w:proofErr w:type="spellEnd"/>
+            <w:r>
+              <w:rPr>
+                <w:rFonts w:ascii="BRH Malayalam Extra" w:hAnsi="BRH Malayalam Extra" w:cs="BRH Malayalam Extra"/>
+                <w:sz w:val="40"/>
+                <w:szCs w:val="40"/>
+              </w:rPr>
+              <w:t>—</w:t>
+            </w:r>
+            <w:proofErr w:type="spellStart"/>
+            <w:r>
+              <w:rPr>
+                <w:rFonts w:ascii="BRH Malayalam Extra" w:hAnsi="BRH Malayalam Extra" w:cs="BRH Malayalam Extra"/>
+                <w:sz w:val="40"/>
+                <w:szCs w:val="40"/>
+              </w:rPr>
+              <w:t>bZm</w:t>
+            </w:r>
+            <w:proofErr w:type="spellEnd"/>
+            <w:r>
+              <w:rPr>
+                <w:rFonts w:ascii="BRH Malayalam Extra" w:hAnsi="BRH Malayalam Extra" w:cs="BRH Malayalam Extra"/>
+                <w:sz w:val="33"/>
+                <w:szCs w:val="40"/>
+              </w:rPr>
+              <w:t>–</w:t>
+            </w:r>
+            <w:r>
+              <w:rPr>
+                <w:rFonts w:ascii="BRH Malayalam Extra" w:hAnsi="BRH Malayalam Extra" w:cs="BRH Malayalam Extra"/>
+                <w:sz w:val="40"/>
+                <w:szCs w:val="40"/>
+              </w:rPr>
+              <w:t xml:space="preserve"> </w:t>
+            </w:r>
+            <w:proofErr w:type="spellStart"/>
+            <w:r>
+              <w:rPr>
+                <w:rFonts w:ascii="BRH Malayalam Extra" w:hAnsi="BRH Malayalam Extra" w:cs="BRH Malayalam Extra"/>
+                <w:sz w:val="40"/>
+                <w:szCs w:val="40"/>
+              </w:rPr>
+              <w:t>isë</w:t>
+            </w:r>
+            <w:proofErr w:type="spellEnd"/>
+            <w:r>
+              <w:rPr>
+                <w:rFonts w:ascii="BRH Malayalam Extra" w:hAnsi="BRH Malayalam Extra" w:cs="BRH Malayalam Extra"/>
+                <w:sz w:val="40"/>
+                <w:szCs w:val="40"/>
+              </w:rPr>
+              <w:t>—</w:t>
+            </w:r>
+            <w:r>
+              <w:rPr>
+                <w:rFonts w:ascii="BRH Malayalam Extra" w:hAnsi="BRH Malayalam Extra" w:cs="BRH Malayalam Extra"/>
+                <w:sz w:val="40"/>
+                <w:szCs w:val="40"/>
+                <w:highlight w:val="green"/>
+              </w:rPr>
+              <w:t>M</w:t>
+            </w:r>
+            <w:r>
+              <w:rPr>
+                <w:rFonts w:ascii="BRH Malayalam Extra" w:hAnsi="BRH Malayalam Extra" w:cs="BRH Malayalam Extra"/>
+                <w:sz w:val="40"/>
+                <w:szCs w:val="40"/>
+              </w:rPr>
+              <w:t>J |</w:t>
+            </w:r>
+          </w:p>
+        </w:tc>
+      </w:tr>
+      <w:tr>
+        <w:trPr>
+          <w:trHeight w:val="915"/>
+        </w:trPr>
+        <w:tc>
+          <w:tcPr>
+            <w:tcW w:w="4189" w:type="dxa"/>
+          </w:tcPr>
+          <w:p>
+            <w:pPr>
+              <w:spacing w:before="0" w:line="240" w:lineRule="auto"/>
+              <w:rPr>
+                <w:rFonts w:cs="Latha"/>
+                <w:b/>
+                <w:sz w:val="28"/>
+                <w:szCs w:val="28"/>
+                <w:lang w:bidi="ta-IN"/>
+              </w:rPr>
+            </w:pPr>
+          </w:p>
+        </w:tc>
+        <w:tc>
+          <w:tcPr>
+            <w:tcW w:w="4820" w:type="dxa"/>
+          </w:tcPr>
+          <w:p>
+            <w:pPr>
+              <w:spacing w:before="0" w:line="240" w:lineRule="auto"/>
+              <w:rPr>
+                <w:rFonts w:ascii="BRH Malayalam Extra" w:eastAsia="Times New Roman" w:hAnsi="BRH Malayalam Extra" w:cs="BRH Malayalam Extra"/>
+                <w:sz w:val="40"/>
+                <w:szCs w:val="40"/>
+                <w:lang w:bidi="ml-IN"/>
+              </w:rPr>
+            </w:pPr>
+          </w:p>
+        </w:tc>
+        <w:tc>
+          <w:tcPr>
+            <w:tcW w:w="5053" w:type="dxa"/>
+          </w:tcPr>
+          <w:p>
+            <w:pPr>
+              <w:spacing w:before="0" w:line="240" w:lineRule="auto"/>
+              <w:rPr>
+                <w:rFonts w:ascii="BRH Malayalam Extra" w:eastAsia="Times New Roman" w:hAnsi="BRH Malayalam Extra" w:cs="BRH Malayalam Extra"/>
+                <w:sz w:val="40"/>
+                <w:szCs w:val="40"/>
+                <w:lang w:bidi="ml-IN"/>
+              </w:rPr>
+            </w:pPr>
+          </w:p>
+        </w:tc>
+      </w:tr>
+    </w:tbl>
+    <w:p>
+      <w:pPr>
+        <w:jc w:val="center"/>
+        <w:rPr>
+          <w:b/>
+          <w:bCs/>
+          <w:sz w:val="32"/>
+          <w:szCs w:val="32"/>
+          <w:u w:val="single"/>
+        </w:rPr>
+      </w:pPr>
+    </w:p>
+    <w:p>
+      <w:pPr>
+        <w:jc w:val="center"/>
+        <w:rPr>
+          <w:b/>
+          <w:bCs/>
+          <w:sz w:val="32"/>
+          <w:szCs w:val="32"/>
+          <w:u w:val="single"/>
+        </w:rPr>
+      </w:pPr>
+    </w:p>
     <w:p>
       <w:pPr>
         <w:jc w:val="center"/>
@@ -1146,6 +1765,7 @@
                 <w:szCs w:val="28"/>
                 <w:lang w:bidi="ta-IN"/>
               </w:rPr>
+              <w:lastRenderedPageBreak/>
               <w:t>T.B.1.6.8.3</w:t>
             </w:r>
           </w:p>
@@ -2623,7 +3243,6 @@
                 <w:szCs w:val="28"/>
                 <w:lang w:bidi="ta-IN"/>
               </w:rPr>
-              <w:lastRenderedPageBreak/>
               <w:t>T.B.3.11.8.4</w:t>
             </w:r>
           </w:p>
@@ -3678,6 +4297,7 @@
                 <w:sz w:val="28"/>
                 <w:szCs w:val="28"/>
               </w:rPr>
+              <w:lastRenderedPageBreak/>
               <w:t>Line No. - 4</w:t>
             </w:r>
           </w:p>
@@ -3714,6 +4334,7 @@
                 <w:szCs w:val="40"/>
                 <w:lang w:bidi="ml-IN"/>
               </w:rPr>
+              <w:lastRenderedPageBreak/>
               <w:t>eº—</w:t>
             </w:r>
             <w:proofErr w:type="spellStart"/>
@@ -4021,7 +4642,6 @@
           <w:szCs w:val="32"/>
           <w:u w:val="single"/>
         </w:rPr>
-        <w:lastRenderedPageBreak/>
         <w:t>Abhisravanam</w:t>
       </w:r>
       <w:proofErr w:type="spellEnd"/>
@@ -4984,6 +5604,7 @@
                 <w:szCs w:val="32"/>
                 <w:lang w:bidi="ta-IN"/>
               </w:rPr>
+              <w:lastRenderedPageBreak/>
               <w:t xml:space="preserve">T.S. </w:t>
             </w:r>
             <w:r>
@@ -5929,7 +6550,6 @@
                 <w:sz w:val="28"/>
                 <w:szCs w:val="28"/>
               </w:rPr>
-              <w:lastRenderedPageBreak/>
               <w:t>TS 3.2.5.4 Para 34</w:t>
             </w:r>
           </w:p>
@@ -7277,6 +7897,7 @@
                 <w:sz w:val="28"/>
                 <w:szCs w:val="28"/>
               </w:rPr>
+              <w:lastRenderedPageBreak/>
               <w:t>TS 5.5.9.5 Para 48</w:t>
             </w:r>
           </w:p>
@@ -8304,7 +8925,6 @@
                 <w:sz w:val="28"/>
                 <w:szCs w:val="28"/>
               </w:rPr>
-              <w:lastRenderedPageBreak/>
               <w:t>TB 1.2.4.1 Para 62</w:t>
             </w:r>
           </w:p>
@@ -9712,6 +10332,7 @@
                 <w:sz w:val="28"/>
                 <w:szCs w:val="28"/>
               </w:rPr>
+              <w:lastRenderedPageBreak/>
               <w:t xml:space="preserve">TB 1.6.9.7 Para 90 </w:t>
             </w:r>
           </w:p>
@@ -10647,7 +11268,6 @@
                 <w:sz w:val="28"/>
                 <w:szCs w:val="28"/>
               </w:rPr>
-              <w:lastRenderedPageBreak/>
               <w:t>TB 3.11.9.8 Para 117</w:t>
             </w:r>
           </w:p>
@@ -11847,6 +12467,7 @@
                 <w:sz w:val="28"/>
                 <w:szCs w:val="28"/>
               </w:rPr>
+              <w:lastRenderedPageBreak/>
               <w:t>Section 11 Para 42</w:t>
             </w:r>
           </w:p>
@@ -12418,8 +13039,6 @@
               </w:rPr>
               <w:t>–k</w:t>
             </w:r>
-            <w:bookmarkStart w:id="0" w:name="_GoBack"/>
-            <w:bookmarkEnd w:id="0"/>
           </w:p>
         </w:tc>
       </w:tr>
@@ -12448,7 +13067,6 @@
                 <w:sz w:val="28"/>
                 <w:szCs w:val="28"/>
               </w:rPr>
-              <w:lastRenderedPageBreak/>
               <w:t>Section 14 Para 55</w:t>
             </w:r>
           </w:p>
@@ -13720,6 +14338,7 @@
                 <w:sz w:val="28"/>
                 <w:szCs w:val="28"/>
               </w:rPr>
+              <w:lastRenderedPageBreak/>
               <w:t>Improved Sound representation</w:t>
             </w:r>
           </w:p>
@@ -14138,7 +14757,7 @@
         <w:bCs/>
         <w:noProof/>
       </w:rPr>
-      <w:t>7</w:t>
+      <w:t>1</w:t>
     </w:r>
     <w:r>
       <w:rPr>
@@ -14181,7 +14800,7 @@
         <w:bCs/>
         <w:noProof/>
       </w:rPr>
-      <w:t>7</w:t>
+      <w:t>8</w:t>
     </w:r>
     <w:r>
       <w:rPr>
@@ -15041,7 +15660,7 @@
 </file>
 
 <file path=customXml/itemProps1.xml><?xml version="1.0" encoding="utf-8"?>
-<ds:datastoreItem xmlns:ds="http://schemas.openxmlformats.org/officeDocument/2006/customXml" ds:itemID="{1177183D-F673-45C7-97DD-01F816C98E9D}">
+<ds:datastoreItem xmlns:ds="http://schemas.openxmlformats.org/officeDocument/2006/customXml" ds:itemID="{1E2A8F2F-E281-4CAA-88E3-62886D490766}">
   <ds:schemaRefs>
     <ds:schemaRef ds:uri="http://schemas.openxmlformats.org/officeDocument/2006/bibliography"/>
   </ds:schemaRefs>

</xml_diff>

<commit_message>
nmv 29 09 2022
</commit_message>
<xml_diff>
--- a/abhishravaNa/abhishravaNam Malayalam Corrections.docx
+++ b/abhishravaNa/abhishravaNam Malayalam Corrections.docx
@@ -33,29 +33,7 @@
           <w:szCs w:val="32"/>
           <w:u w:val="single"/>
         </w:rPr>
-        <w:t xml:space="preserve"> </w:t>
-      </w:r>
-      <w:r>
-        <w:rPr>
-          <w:b/>
-          <w:bCs/>
-          <w:sz w:val="32"/>
-          <w:szCs w:val="32"/>
-          <w:u w:val="single"/>
-        </w:rPr>
-        <w:t>Malayalam</w:t>
-      </w:r>
-      <w:bookmarkStart w:id="0" w:name="_GoBack"/>
-      <w:bookmarkEnd w:id="0"/>
-      <w:r>
-        <w:rPr>
-          <w:b/>
-          <w:bCs/>
-          <w:sz w:val="32"/>
-          <w:szCs w:val="32"/>
-          <w:u w:val="single"/>
-        </w:rPr>
-        <w:t xml:space="preserve"> </w:t>
+        <w:t xml:space="preserve"> Malayalam </w:t>
       </w:r>
       <w:r>
         <w:rPr>
@@ -93,10 +71,9 @@
           <w:bCs/>
           <w:sz w:val="32"/>
           <w:szCs w:val="32"/>
-          <w:highlight w:val="red"/>
           <w:u w:val="single"/>
         </w:rPr>
-        <w:t>????</w:t>
+        <w:t>30th Sep 2022</w:t>
       </w:r>
     </w:p>
     <w:tbl>
@@ -4278,78 +4255,6 @@
           <w:u w:val="single"/>
         </w:rPr>
       </w:pPr>
-    </w:p>
-    <w:p>
-      <w:pPr>
-        <w:jc w:val="center"/>
-        <w:rPr>
-          <w:b/>
-          <w:bCs/>
-          <w:sz w:val="32"/>
-          <w:szCs w:val="32"/>
-          <w:u w:val="single"/>
-        </w:rPr>
-      </w:pPr>
-    </w:p>
-    <w:p>
-      <w:pPr>
-        <w:jc w:val="center"/>
-        <w:rPr>
-          <w:b/>
-          <w:bCs/>
-          <w:sz w:val="32"/>
-          <w:szCs w:val="32"/>
-          <w:u w:val="single"/>
-        </w:rPr>
-      </w:pPr>
-    </w:p>
-    <w:p>
-      <w:pPr>
-        <w:jc w:val="center"/>
-        <w:rPr>
-          <w:b/>
-          <w:bCs/>
-          <w:sz w:val="32"/>
-          <w:szCs w:val="32"/>
-          <w:u w:val="single"/>
-        </w:rPr>
-      </w:pPr>
-    </w:p>
-    <w:p>
-      <w:pPr>
-        <w:jc w:val="center"/>
-        <w:rPr>
-          <w:b/>
-          <w:bCs/>
-          <w:sz w:val="32"/>
-          <w:szCs w:val="32"/>
-          <w:u w:val="single"/>
-        </w:rPr>
-      </w:pPr>
-    </w:p>
-    <w:p>
-      <w:pPr>
-        <w:jc w:val="center"/>
-        <w:rPr>
-          <w:b/>
-          <w:bCs/>
-          <w:sz w:val="32"/>
-          <w:szCs w:val="32"/>
-          <w:u w:val="single"/>
-        </w:rPr>
-      </w:pPr>
-    </w:p>
-    <w:p>
-      <w:pPr>
-        <w:jc w:val="center"/>
-        <w:rPr>
-          <w:b/>
-          <w:bCs/>
-          <w:sz w:val="32"/>
-          <w:szCs w:val="32"/>
-          <w:u w:val="single"/>
-        </w:rPr>
-      </w:pPr>
       <w:proofErr w:type="spellStart"/>
       <w:r>
         <w:rPr>
@@ -4359,6 +4264,7 @@
           <w:szCs w:val="32"/>
           <w:u w:val="single"/>
         </w:rPr>
+        <w:lastRenderedPageBreak/>
         <w:t>Abhisravanam</w:t>
       </w:r>
       <w:proofErr w:type="spellEnd"/>
@@ -5702,7 +5608,6 @@
                 <w:cs/>
                 <w:lang w:bidi="ta-IN"/>
               </w:rPr>
-              <w:lastRenderedPageBreak/>
               <w:t>Para 26 last line</w:t>
             </w:r>
           </w:p>
@@ -5727,7 +5632,6 @@
                 <w:sz w:val="40"/>
                 <w:szCs w:val="32"/>
               </w:rPr>
-              <w:lastRenderedPageBreak/>
               <w:t>Z B M–</w:t>
             </w:r>
             <w:proofErr w:type="spellStart"/>
@@ -6268,6 +6172,7 @@
                 <w:sz w:val="28"/>
                 <w:szCs w:val="28"/>
               </w:rPr>
+              <w:lastRenderedPageBreak/>
               <w:t>TS 3.2.5.4 Para 34</w:t>
             </w:r>
           </w:p>
@@ -8073,7 +7978,6 @@
                 <w:sz w:val="28"/>
                 <w:szCs w:val="28"/>
               </w:rPr>
-              <w:lastRenderedPageBreak/>
               <w:t>TS 7.3.10.4 Para 56 first line</w:t>
             </w:r>
           </w:p>
@@ -8643,6 +8547,7 @@
                 <w:sz w:val="28"/>
                 <w:szCs w:val="28"/>
               </w:rPr>
+              <w:lastRenderedPageBreak/>
               <w:t>TB 1.2.4.1 Para 62</w:t>
             </w:r>
           </w:p>
@@ -10453,7 +10358,6 @@
                 <w:sz w:val="28"/>
                 <w:szCs w:val="28"/>
               </w:rPr>
-              <w:lastRenderedPageBreak/>
               <w:t>Korvai</w:t>
             </w:r>
             <w:proofErr w:type="spellEnd"/>
@@ -10986,6 +10890,7 @@
                 <w:sz w:val="28"/>
                 <w:szCs w:val="28"/>
               </w:rPr>
+              <w:lastRenderedPageBreak/>
               <w:t>TB 3.11.9.8 Para 117</w:t>
             </w:r>
           </w:p>
@@ -12491,7 +12396,6 @@
                 <w:sz w:val="28"/>
                 <w:szCs w:val="28"/>
               </w:rPr>
-              <w:lastRenderedPageBreak/>
               <w:t>Section 14 Para 54</w:t>
             </w:r>
           </w:p>
@@ -12785,6 +12689,7 @@
                 <w:sz w:val="28"/>
                 <w:szCs w:val="28"/>
               </w:rPr>
+              <w:lastRenderedPageBreak/>
               <w:t>Section 14 Para 55</w:t>
             </w:r>
           </w:p>
@@ -14315,8 +14220,24 @@
     </w:tbl>
     <w:p>
       <w:pPr>
+        <w:spacing w:before="0" w:line="240" w:lineRule="auto"/>
         <w:jc w:val="center"/>
+        <w:rPr>
+          <w:rFonts w:cs="Arial"/>
+          <w:b/>
+          <w:sz w:val="36"/>
+        </w:rPr>
       </w:pPr>
+      <w:bookmarkStart w:id="0" w:name="_GoBack"/>
+      <w:r>
+        <w:rPr>
+          <w:rFonts w:cs="Arial"/>
+          <w:b/>
+          <w:sz w:val="36"/>
+        </w:rPr>
+        <w:t>=========</w:t>
+      </w:r>
+      <w:bookmarkEnd w:id="0"/>
     </w:p>
     <w:sectPr>
       <w:headerReference w:type="default" r:id="rId7"/>
@@ -14362,6 +14283,7 @@
       <w:pBdr>
         <w:top w:val="single" w:sz="4" w:space="1" w:color="auto"/>
       </w:pBdr>
+      <w:jc w:val="right"/>
       <w:rPr>
         <w:b/>
         <w:bCs/>
@@ -14474,7 +14396,7 @@
         <w:bCs/>
         <w:noProof/>
       </w:rPr>
-      <w:t>8</w:t>
+      <w:t>6</w:t>
     </w:r>
     <w:r>
       <w:rPr>
@@ -14517,7 +14439,7 @@
         <w:bCs/>
         <w:noProof/>
       </w:rPr>
-      <w:t>8</w:t>
+      <w:t>7</w:t>
     </w:r>
     <w:r>
       <w:rPr>
@@ -15377,7 +15299,7 @@
 </file>
 
 <file path=customXml/itemProps1.xml><?xml version="1.0" encoding="utf-8"?>
-<ds:datastoreItem xmlns:ds="http://schemas.openxmlformats.org/officeDocument/2006/customXml" ds:itemID="{65351950-D067-4E66-9D7E-A043DA711EAC}">
+<ds:datastoreItem xmlns:ds="http://schemas.openxmlformats.org/officeDocument/2006/customXml" ds:itemID="{B7B0419A-FAB1-4957-9A11-D7C3D37BEFDE}">
   <ds:schemaRefs>
     <ds:schemaRef ds:uri="http://schemas.openxmlformats.org/officeDocument/2006/bibliography"/>
   </ds:schemaRefs>

</xml_diff>